<commit_message>
Added test mode, randomly became very accurate?
</commit_message>
<xml_diff>
--- a/Documentation/Notes.docx
+++ b/Documentation/Notes.docx
@@ -8,6 +8,8 @@
       </w:r>
     </w:p>
     <w:p>
+      <w:bookmarkStart w:id="0" w:name="_GoBack"/>
+      <w:bookmarkEnd w:id="0"/>
       <w:r>
         <w:t xml:space="preserve">Look into using NLTK </w:t>
       </w:r>
@@ -81,6 +83,70 @@
       </w:r>
     </w:p>
     <w:p>
+      <w:r>
+        <w:rPr>
+          <w:noProof/>
+        </w:rPr>
+        <mc:AlternateContent>
+          <mc:Choice Requires="wpi">
+            <w:drawing>
+              <wp:anchor distT="0" distB="0" distL="114300" distR="114300" simplePos="0" relativeHeight="251659264" behindDoc="0" locked="0" layoutInCell="1" allowOverlap="1">
+                <wp:simplePos x="0" y="0"/>
+                <wp:positionH relativeFrom="column">
+                  <wp:posOffset>6832875</wp:posOffset>
+                </wp:positionH>
+                <wp:positionV relativeFrom="paragraph">
+                  <wp:posOffset>75670</wp:posOffset>
+                </wp:positionV>
+                <wp:extent cx="123840" cy="312120"/>
+                <wp:effectExtent l="57150" t="38100" r="47625" b="50165"/>
+                <wp:wrapNone/>
+                <wp:docPr id="4" name="Ink 4"/>
+                <wp:cNvGraphicFramePr/>
+                <a:graphic xmlns:a="http://schemas.openxmlformats.org/drawingml/2006/main">
+                  <a:graphicData uri="http://schemas.microsoft.com/office/word/2010/wordprocessingInk">
+                    <w14:contentPart bwMode="auto" r:id="rId7">
+                      <w14:nvContentPartPr>
+                        <w14:cNvContentPartPr/>
+                      </w14:nvContentPartPr>
+                      <w14:xfrm>
+                        <a:off x="0" y="0"/>
+                        <a:ext cx="123840" cy="312120"/>
+                      </w14:xfrm>
+                    </w14:contentPart>
+                  </a:graphicData>
+                </a:graphic>
+              </wp:anchor>
+            </w:drawing>
+          </mc:Choice>
+          <mc:Fallback>
+            <w:pict>
+              <v:shapetype w14:anchorId="583D0306" id="_x0000_t75" coordsize="21600,21600" o:spt="75" o:preferrelative="t" path="m@4@5l@4@11@9@11@9@5xe" filled="f" stroked="f">
+                <v:stroke joinstyle="miter"/>
+                <v:formulas>
+                  <v:f eqn="if lineDrawn pixelLineWidth 0"/>
+                  <v:f eqn="sum @0 1 0"/>
+                  <v:f eqn="sum 0 0 @1"/>
+                  <v:f eqn="prod @2 1 2"/>
+                  <v:f eqn="prod @3 21600 pixelWidth"/>
+                  <v:f eqn="prod @3 21600 pixelHeight"/>
+                  <v:f eqn="sum @0 0 1"/>
+                  <v:f eqn="prod @6 1 2"/>
+                  <v:f eqn="prod @7 21600 pixelWidth"/>
+                  <v:f eqn="sum @8 21600 0"/>
+                  <v:f eqn="prod @7 21600 pixelHeight"/>
+                  <v:f eqn="sum @10 21600 0"/>
+                </v:formulas>
+                <v:path o:extrusionok="f" gradientshapeok="t" o:connecttype="rect"/>
+                <o:lock v:ext="edit" aspectratio="t"/>
+              </v:shapetype>
+              <v:shape id="Ink 4" o:spid="_x0000_s1026" type="#_x0000_t75" style="position:absolute;margin-left:537.3pt;margin-top:5.25pt;width:11.15pt;height:26pt;z-index:251659264;visibility:visible;mso-wrap-style:square;mso-wrap-distance-left:9pt;mso-wrap-distance-top:0;mso-wrap-distance-right:9pt;mso-wrap-distance-bottom:0;mso-position-horizontal:absolute;mso-position-horizontal-relative:text;mso-position-vertical:absolute;mso-position-vertical-relative:text" o:gfxdata="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">
+                <v:imagedata r:id="rId8" o:title=""/>
+              </v:shape>
+            </w:pict>
+          </mc:Fallback>
+        </mc:AlternateContent>
+      </w:r>
       <w:r>
         <w:t>“paid attention to what the professor was saying”</w:t>
       </w:r>
@@ -571,10 +637,7 @@
       </w:r>
       <w:proofErr w:type="spellEnd"/>
       <w:r>
-        <w:t xml:space="preserve"> </w:t>
-      </w:r>
-      <w:r>
-        <w:t xml:space="preserve">S: {a, b, c, d}. Then a </w:t>
+        <w:t xml:space="preserve"> S: {a, b, c, d}. Then a </w:t>
       </w:r>
       <w:r>
         <w:rPr>
@@ -804,8 +867,6 @@
       </w:r>
       <w:r>
         <w:tab/>
-      </w:r>
-      <w:r>
         <w:t xml:space="preserve">If Sentence or SBAR can be found in the </w:t>
       </w:r>
       <w:proofErr w:type="spellStart"/>
@@ -857,10 +918,7 @@
       </w:r>
       <w:r>
         <w:tab/>
-        <w:t xml:space="preserve">Return </w:t>
-      </w:r>
-      <w:r>
-        <w:t>loose</w:t>
+        <w:t>Return loose</w:t>
       </w:r>
     </w:p>
     <w:p>
@@ -872,8 +930,309 @@
       <w:r>
         <w:t>Return other</w:t>
       </w:r>
-      <w:bookmarkStart w:id="0" w:name="_GoBack"/>
-      <w:bookmarkEnd w:id="0"/>
+    </w:p>
+    <w:p>
+      <w:r>
+        <w:t xml:space="preserve">Check </w:t>
+      </w:r>
+      <w:proofErr w:type="gramStart"/>
+      <w:r>
+        <w:t>amount</w:t>
+      </w:r>
+      <w:proofErr w:type="gramEnd"/>
+      <w:r>
+        <w:t xml:space="preserve"> of subtrees on either side, if </w:t>
+      </w:r>
+      <w:proofErr w:type="spellStart"/>
+      <w:r>
+        <w:t>lobsided</w:t>
+      </w:r>
+      <w:proofErr w:type="spellEnd"/>
+      <w:r>
+        <w:t>, periodic?</w:t>
+      </w:r>
+    </w:p>
+    <w:p>
+      <w:r>
+        <w:t>SBAR high up here</w:t>
+      </w:r>
+    </w:p>
+    <w:p>
+      <w:r>
+        <w:rPr>
+          <w:noProof/>
+        </w:rPr>
+        <w:drawing>
+          <wp:inline distT="0" distB="0" distL="0" distR="0" wp14:anchorId="118EE34F" wp14:editId="14BADEF5">
+            <wp:extent cx="5731510" cy="3223895"/>
+            <wp:effectExtent l="0" t="0" r="2540" b="0"/>
+            <wp:docPr id="1" name="Picture 1"/>
+            <wp:cNvGraphicFramePr>
+              <a:graphicFrameLocks xmlns:a="http://schemas.openxmlformats.org/drawingml/2006/main" noChangeAspect="1"/>
+            </wp:cNvGraphicFramePr>
+            <a:graphic xmlns:a="http://schemas.openxmlformats.org/drawingml/2006/main">
+              <a:graphicData uri="http://schemas.openxmlformats.org/drawingml/2006/picture">
+                <pic:pic xmlns:pic="http://schemas.openxmlformats.org/drawingml/2006/picture">
+                  <pic:nvPicPr>
+                    <pic:cNvPr id="1" name=""/>
+                    <pic:cNvPicPr/>
+                  </pic:nvPicPr>
+                  <pic:blipFill>
+                    <a:blip r:embed="rId9"/>
+                    <a:stretch>
+                      <a:fillRect/>
+                    </a:stretch>
+                  </pic:blipFill>
+                  <pic:spPr>
+                    <a:xfrm>
+                      <a:off x="0" y="0"/>
+                      <a:ext cx="5731510" cy="3223895"/>
+                    </a:xfrm>
+                    <a:prstGeom prst="rect">
+                      <a:avLst/>
+                    </a:prstGeom>
+                  </pic:spPr>
+                </pic:pic>
+              </a:graphicData>
+            </a:graphic>
+          </wp:inline>
+        </w:drawing>
+      </w:r>
+    </w:p>
+    <w:p>
+      <w:r>
+        <w:t>Argument mining investigation</w:t>
+      </w:r>
+    </w:p>
+    <w:p>
+      <w:hyperlink r:id="rId10" w:history="1">
+        <w:r>
+          <w:rPr>
+            <w:rStyle w:val="Hyperlink"/>
+          </w:rPr>
+          <w:t>https://github.com/vene/marseille</w:t>
+        </w:r>
+      </w:hyperlink>
+      <w:r>
+        <w:t xml:space="preserve"> looks interesting but potentially very complex?</w:t>
+      </w:r>
+    </w:p>
+    <w:p>
+      <w:pPr>
+        <w:numPr>
+          <w:ilvl w:val="0"/>
+          <w:numId w:val="6"/>
+        </w:numPr>
+        <w:shd w:val="clear" w:color="auto" w:fill="FFFFFF"/>
+        <w:spacing w:before="100" w:beforeAutospacing="1" w:after="100" w:afterAutospacing="1" w:line="240" w:lineRule="auto"/>
+        <w:rPr>
+          <w:rFonts w:ascii="Times New Roman" w:eastAsia="Times New Roman" w:hAnsi="Times New Roman" w:cs="Times New Roman"/>
+          <w:color w:val="404040"/>
+          <w:sz w:val="27"/>
+          <w:szCs w:val="27"/>
+          <w:lang w:eastAsia="en-GB"/>
+        </w:rPr>
+      </w:pPr>
+      <w:hyperlink r:id="rId11" w:history="1">
+        <w:r>
+          <w:rPr>
+            <w:rStyle w:val="Hyperlink"/>
+          </w:rPr>
+          <w:t>http://arg.napier.ac.uk/page/admin/studentprojects/</w:t>
+        </w:r>
+      </w:hyperlink>
+      <w:r>
+        <w:t xml:space="preserve"> Specifically “</w:t>
+      </w:r>
+      <w:r>
+        <w:rPr>
+          <w:rFonts w:ascii="Times New Roman" w:eastAsia="Times New Roman" w:hAnsi="Times New Roman" w:cs="Times New Roman"/>
+          <w:color w:val="404040"/>
+          <w:sz w:val="27"/>
+          <w:szCs w:val="27"/>
+          <w:lang w:eastAsia="en-GB"/>
+        </w:rPr>
+        <w:t>Developing an algorithm to automatically detect periodic sentences, classify them as argument or non-argument, and convert them into argumentation structures that are saved using the </w:t>
+      </w:r>
+      <w:proofErr w:type="spellStart"/>
+      <w:r>
+        <w:rPr>
+          <w:rFonts w:ascii="Times New Roman" w:eastAsia="Times New Roman" w:hAnsi="Times New Roman" w:cs="Times New Roman"/>
+          <w:color w:val="404040"/>
+          <w:sz w:val="27"/>
+          <w:szCs w:val="27"/>
+          <w:lang w:eastAsia="en-GB"/>
+        </w:rPr>
+        <w:fldChar w:fldCharType="begin"/>
+      </w:r>
+      <w:r>
+        <w:rPr>
+          <w:rFonts w:ascii="Times New Roman" w:eastAsia="Times New Roman" w:hAnsi="Times New Roman" w:cs="Times New Roman"/>
+          <w:color w:val="404040"/>
+          <w:sz w:val="27"/>
+          <w:szCs w:val="27"/>
+          <w:lang w:eastAsia="en-GB"/>
+        </w:rPr>
+        <w:instrText xml:space="preserve"> HYPERLINK "http://arg.napier.ac.uk/page/project/sadface" </w:instrText>
+      </w:r>
+      <w:r>
+        <w:rPr>
+          <w:rFonts w:ascii="Times New Roman" w:eastAsia="Times New Roman" w:hAnsi="Times New Roman" w:cs="Times New Roman"/>
+          <w:color w:val="404040"/>
+          <w:sz w:val="27"/>
+          <w:szCs w:val="27"/>
+          <w:lang w:eastAsia="en-GB"/>
+        </w:rPr>
+        <w:fldChar w:fldCharType="separate"/>
+      </w:r>
+      <w:r>
+        <w:rPr>
+          <w:rFonts w:ascii="Times New Roman" w:eastAsia="Times New Roman" w:hAnsi="Times New Roman" w:cs="Times New Roman"/>
+          <w:color w:val="008AFF"/>
+          <w:sz w:val="27"/>
+          <w:szCs w:val="27"/>
+          <w:u w:val="single"/>
+          <w:lang w:eastAsia="en-GB"/>
+        </w:rPr>
+        <w:t>SADFace</w:t>
+      </w:r>
+      <w:r>
+        <w:rPr>
+          <w:rFonts w:ascii="Times New Roman" w:eastAsia="Times New Roman" w:hAnsi="Times New Roman" w:cs="Times New Roman"/>
+          <w:color w:val="404040"/>
+          <w:sz w:val="27"/>
+          <w:szCs w:val="27"/>
+          <w:lang w:eastAsia="en-GB"/>
+        </w:rPr>
+        <w:fldChar w:fldCharType="end"/>
+      </w:r>
+      <w:r>
+        <w:rPr>
+          <w:rFonts w:ascii="Times New Roman" w:eastAsia="Times New Roman" w:hAnsi="Times New Roman" w:cs="Times New Roman"/>
+          <w:color w:val="404040"/>
+          <w:sz w:val="27"/>
+          <w:szCs w:val="27"/>
+          <w:lang w:eastAsia="en-GB"/>
+        </w:rPr>
+        <w:t>format</w:t>
+      </w:r>
+      <w:proofErr w:type="spellEnd"/>
+      <w:r>
+        <w:rPr>
+          <w:rFonts w:ascii="Times New Roman" w:eastAsia="Times New Roman" w:hAnsi="Times New Roman" w:cs="Times New Roman"/>
+          <w:color w:val="404040"/>
+          <w:sz w:val="27"/>
+          <w:szCs w:val="27"/>
+          <w:lang w:eastAsia="en-GB"/>
+        </w:rPr>
+        <w:t xml:space="preserve"> (developed at ENU). NB. Periodic </w:t>
+      </w:r>
+      <w:r>
+        <w:rPr>
+          <w:rFonts w:ascii="Times New Roman" w:eastAsia="Times New Roman" w:hAnsi="Times New Roman" w:cs="Times New Roman"/>
+          <w:color w:val="404040"/>
+          <w:sz w:val="27"/>
+          <w:szCs w:val="27"/>
+          <w:lang w:eastAsia="en-GB"/>
+        </w:rPr>
+        <w:lastRenderedPageBreak/>
+        <w:t xml:space="preserve">sentences often encapsulate an entire argument, including premises and conclusion, into a single sentence, e.g. “The beach, with white sand, crystal clear water, and palm trees, is a </w:t>
+      </w:r>
+      <w:proofErr w:type="spellStart"/>
+      <w:r>
+        <w:rPr>
+          <w:rFonts w:ascii="Times New Roman" w:eastAsia="Times New Roman" w:hAnsi="Times New Roman" w:cs="Times New Roman"/>
+          <w:color w:val="404040"/>
+          <w:sz w:val="27"/>
+          <w:szCs w:val="27"/>
+          <w:lang w:eastAsia="en-GB"/>
+        </w:rPr>
+        <w:t>favorite</w:t>
+      </w:r>
+      <w:proofErr w:type="spellEnd"/>
+      <w:r>
+        <w:rPr>
+          <w:rFonts w:ascii="Times New Roman" w:eastAsia="Times New Roman" w:hAnsi="Times New Roman" w:cs="Times New Roman"/>
+          <w:color w:val="404040"/>
+          <w:sz w:val="27"/>
+          <w:szCs w:val="27"/>
+          <w:lang w:eastAsia="en-GB"/>
+        </w:rPr>
+        <w:t xml:space="preserve"> hangout for the locals.” but they are problematic because they may have various forms, and sometimes the same form can express an argument and at other times the sentence does not contain an argument.</w:t>
+      </w:r>
+    </w:p>
+    <w:p>
+      <w:r>
+        <w:t>”</w:t>
+      </w:r>
+    </w:p>
+    <w:p>
+      <w:r>
+        <w:rPr>
+          <w:noProof/>
+        </w:rPr>
+        <w:drawing>
+          <wp:inline distT="0" distB="0" distL="0" distR="0" wp14:anchorId="61236605" wp14:editId="555229B3">
+            <wp:extent cx="5731510" cy="3223895"/>
+            <wp:effectExtent l="0" t="0" r="2540" b="0"/>
+            <wp:docPr id="2" name="Picture 2"/>
+            <wp:cNvGraphicFramePr>
+              <a:graphicFrameLocks xmlns:a="http://schemas.openxmlformats.org/drawingml/2006/main" noChangeAspect="1"/>
+            </wp:cNvGraphicFramePr>
+            <a:graphic xmlns:a="http://schemas.openxmlformats.org/drawingml/2006/main">
+              <a:graphicData uri="http://schemas.openxmlformats.org/drawingml/2006/picture">
+                <pic:pic xmlns:pic="http://schemas.openxmlformats.org/drawingml/2006/picture">
+                  <pic:nvPicPr>
+                    <pic:cNvPr id="1" name=""/>
+                    <pic:cNvPicPr/>
+                  </pic:nvPicPr>
+                  <pic:blipFill>
+                    <a:blip r:embed="rId12"/>
+                    <a:stretch>
+                      <a:fillRect/>
+                    </a:stretch>
+                  </pic:blipFill>
+                  <pic:spPr>
+                    <a:xfrm>
+                      <a:off x="0" y="0"/>
+                      <a:ext cx="5731510" cy="3223895"/>
+                    </a:xfrm>
+                    <a:prstGeom prst="rect">
+                      <a:avLst/>
+                    </a:prstGeom>
+                  </pic:spPr>
+                </pic:pic>
+              </a:graphicData>
+            </a:graphic>
+          </wp:inline>
+        </w:drawing>
+      </w:r>
+    </w:p>
+    <w:p>
+      <w:r>
+        <w:t xml:space="preserve">In </w:t>
+      </w:r>
+      <w:proofErr w:type="spellStart"/>
+      <w:r>
+        <w:t>SadFace</w:t>
+      </w:r>
+      <w:proofErr w:type="spellEnd"/>
+      <w:r>
+        <w:t>:</w:t>
+      </w:r>
+    </w:p>
+    <w:p>
+      <w:r>
+        <w:t xml:space="preserve">Arguments are claims/atoms linked with relationship atoms describing the relationship – </w:t>
+      </w:r>
+      <w:proofErr w:type="spellStart"/>
+      <w:r>
+        <w:t>eg</w:t>
+      </w:r>
+      <w:proofErr w:type="spellEnd"/>
+      <w:r>
+        <w:t xml:space="preserve"> supportive, conflicting</w:t>
+      </w:r>
     </w:p>
     <w:sectPr>
       <w:pgSz w:w="11906" w:h="16838"/>
@@ -1196,6 +1555,155 @@
     </w:lvl>
   </w:abstractNum>
   <w:abstractNum w:abstractNumId="3" w15:restartNumberingAfterBreak="0">
+    <w:nsid w:val="3AE9474A"/>
+    <w:multiLevelType w:val="multilevel"/>
+    <w:tmpl w:val="54AEF6F6"/>
+    <w:lvl w:ilvl="0">
+      <w:start w:val="1"/>
+      <w:numFmt w:val="bullet"/>
+      <w:lvlText w:val=""/>
+      <w:lvlJc w:val="left"/>
+      <w:pPr>
+        <w:tabs>
+          <w:tab w:val="num" w:pos="720"/>
+        </w:tabs>
+        <w:ind w:left="720" w:hanging="360"/>
+      </w:pPr>
+      <w:rPr>
+        <w:rFonts w:ascii="Symbol" w:hAnsi="Symbol" w:hint="default"/>
+        <w:sz w:val="20"/>
+      </w:rPr>
+    </w:lvl>
+    <w:lvl w:ilvl="1" w:tentative="1">
+      <w:start w:val="1"/>
+      <w:numFmt w:val="bullet"/>
+      <w:lvlText w:val="o"/>
+      <w:lvlJc w:val="left"/>
+      <w:pPr>
+        <w:tabs>
+          <w:tab w:val="num" w:pos="1440"/>
+        </w:tabs>
+        <w:ind w:left="1440" w:hanging="360"/>
+      </w:pPr>
+      <w:rPr>
+        <w:rFonts w:ascii="Courier New" w:hAnsi="Courier New" w:hint="default"/>
+        <w:sz w:val="20"/>
+      </w:rPr>
+    </w:lvl>
+    <w:lvl w:ilvl="2" w:tentative="1">
+      <w:start w:val="1"/>
+      <w:numFmt w:val="bullet"/>
+      <w:lvlText w:val=""/>
+      <w:lvlJc w:val="left"/>
+      <w:pPr>
+        <w:tabs>
+          <w:tab w:val="num" w:pos="2160"/>
+        </w:tabs>
+        <w:ind w:left="2160" w:hanging="360"/>
+      </w:pPr>
+      <w:rPr>
+        <w:rFonts w:ascii="Wingdings" w:hAnsi="Wingdings" w:hint="default"/>
+        <w:sz w:val="20"/>
+      </w:rPr>
+    </w:lvl>
+    <w:lvl w:ilvl="3" w:tentative="1">
+      <w:start w:val="1"/>
+      <w:numFmt w:val="bullet"/>
+      <w:lvlText w:val=""/>
+      <w:lvlJc w:val="left"/>
+      <w:pPr>
+        <w:tabs>
+          <w:tab w:val="num" w:pos="2880"/>
+        </w:tabs>
+        <w:ind w:left="2880" w:hanging="360"/>
+      </w:pPr>
+      <w:rPr>
+        <w:rFonts w:ascii="Wingdings" w:hAnsi="Wingdings" w:hint="default"/>
+        <w:sz w:val="20"/>
+      </w:rPr>
+    </w:lvl>
+    <w:lvl w:ilvl="4" w:tentative="1">
+      <w:start w:val="1"/>
+      <w:numFmt w:val="bullet"/>
+      <w:lvlText w:val=""/>
+      <w:lvlJc w:val="left"/>
+      <w:pPr>
+        <w:tabs>
+          <w:tab w:val="num" w:pos="3600"/>
+        </w:tabs>
+        <w:ind w:left="3600" w:hanging="360"/>
+      </w:pPr>
+      <w:rPr>
+        <w:rFonts w:ascii="Wingdings" w:hAnsi="Wingdings" w:hint="default"/>
+        <w:sz w:val="20"/>
+      </w:rPr>
+    </w:lvl>
+    <w:lvl w:ilvl="5" w:tentative="1">
+      <w:start w:val="1"/>
+      <w:numFmt w:val="bullet"/>
+      <w:lvlText w:val=""/>
+      <w:lvlJc w:val="left"/>
+      <w:pPr>
+        <w:tabs>
+          <w:tab w:val="num" w:pos="4320"/>
+        </w:tabs>
+        <w:ind w:left="4320" w:hanging="360"/>
+      </w:pPr>
+      <w:rPr>
+        <w:rFonts w:ascii="Wingdings" w:hAnsi="Wingdings" w:hint="default"/>
+        <w:sz w:val="20"/>
+      </w:rPr>
+    </w:lvl>
+    <w:lvl w:ilvl="6" w:tentative="1">
+      <w:start w:val="1"/>
+      <w:numFmt w:val="bullet"/>
+      <w:lvlText w:val=""/>
+      <w:lvlJc w:val="left"/>
+      <w:pPr>
+        <w:tabs>
+          <w:tab w:val="num" w:pos="5040"/>
+        </w:tabs>
+        <w:ind w:left="5040" w:hanging="360"/>
+      </w:pPr>
+      <w:rPr>
+        <w:rFonts w:ascii="Wingdings" w:hAnsi="Wingdings" w:hint="default"/>
+        <w:sz w:val="20"/>
+      </w:rPr>
+    </w:lvl>
+    <w:lvl w:ilvl="7" w:tentative="1">
+      <w:start w:val="1"/>
+      <w:numFmt w:val="bullet"/>
+      <w:lvlText w:val=""/>
+      <w:lvlJc w:val="left"/>
+      <w:pPr>
+        <w:tabs>
+          <w:tab w:val="num" w:pos="5760"/>
+        </w:tabs>
+        <w:ind w:left="5760" w:hanging="360"/>
+      </w:pPr>
+      <w:rPr>
+        <w:rFonts w:ascii="Wingdings" w:hAnsi="Wingdings" w:hint="default"/>
+        <w:sz w:val="20"/>
+      </w:rPr>
+    </w:lvl>
+    <w:lvl w:ilvl="8" w:tentative="1">
+      <w:start w:val="1"/>
+      <w:numFmt w:val="bullet"/>
+      <w:lvlText w:val=""/>
+      <w:lvlJc w:val="left"/>
+      <w:pPr>
+        <w:tabs>
+          <w:tab w:val="num" w:pos="6480"/>
+        </w:tabs>
+        <w:ind w:left="6480" w:hanging="360"/>
+      </w:pPr>
+      <w:rPr>
+        <w:rFonts w:ascii="Wingdings" w:hAnsi="Wingdings" w:hint="default"/>
+        <w:sz w:val="20"/>
+      </w:rPr>
+    </w:lvl>
+  </w:abstractNum>
+  <w:abstractNum w:abstractNumId="4" w15:restartNumberingAfterBreak="0">
     <w:nsid w:val="62B876D7"/>
     <w:multiLevelType w:val="hybridMultilevel"/>
     <w:tmpl w:val="E51CE892"/>
@@ -1281,7 +1789,7 @@
       </w:pPr>
     </w:lvl>
   </w:abstractNum>
-  <w:abstractNum w:abstractNumId="4" w15:restartNumberingAfterBreak="0">
+  <w:abstractNum w:abstractNumId="5" w15:restartNumberingAfterBreak="0">
     <w:nsid w:val="77251947"/>
     <w:multiLevelType w:val="hybridMultilevel"/>
     <w:tmpl w:val="D2768BEE"/>
@@ -1368,7 +1876,7 @@
     </w:lvl>
   </w:abstractNum>
   <w:num w:numId="1">
-    <w:abstractNumId w:val="4"/>
+    <w:abstractNumId w:val="5"/>
   </w:num>
   <w:num w:numId="2">
     <w:abstractNumId w:val="1"/>
@@ -1377,10 +1885,13 @@
     <w:abstractNumId w:val="0"/>
   </w:num>
   <w:num w:numId="4">
-    <w:abstractNumId w:val="3"/>
+    <w:abstractNumId w:val="4"/>
   </w:num>
   <w:num w:numId="5">
     <w:abstractNumId w:val="2"/>
+  </w:num>
+  <w:num w:numId="6">
+    <w:abstractNumId w:val="3"/>
   </w:num>
 </w:numbering>
 </file>
@@ -1865,7 +2376,46 @@
     <w:uiPriority w:val="99"/>
     <w:rsid w:val="000152BB"/>
   </w:style>
+  <w:style w:type="character" w:styleId="Hyperlink">
+    <w:name w:val="Hyperlink"/>
+    <w:basedOn w:val="DefaultParagraphFont"/>
+    <w:uiPriority w:val="99"/>
+    <w:semiHidden/>
+    <w:unhideWhenUsed/>
+    <w:rsid w:val="00D76A6C"/>
+    <w:rPr>
+      <w:color w:val="0000FF"/>
+      <w:u w:val="single"/>
+    </w:rPr>
+  </w:style>
 </w:styles>
+</file>
+
+<file path=word/ink/ink1.xml><?xml version="1.0" encoding="utf-8"?>
+<inkml:ink xmlns:inkml="http://www.w3.org/2003/InkML">
+  <inkml:definitions>
+    <inkml:context xml:id="ctx0">
+      <inkml:inkSource xml:id="inkSrc0">
+        <inkml:traceFormat>
+          <inkml:channel name="X" type="integer" min="-2.14748E9" max="2.14748E9" units="cm"/>
+          <inkml:channel name="Y" type="integer" min="-2.14748E9" max="2.14748E9" units="cm"/>
+          <inkml:channel name="F" type="integer" max="32767" units="dev"/>
+        </inkml:traceFormat>
+        <inkml:channelProperties>
+          <inkml:channelProperty channel="X" name="resolution" value="1000" units="1/cm"/>
+          <inkml:channelProperty channel="Y" name="resolution" value="1000" units="1/cm"/>
+          <inkml:channelProperty channel="F" name="resolution" value="0" units="1/dev"/>
+        </inkml:channelProperties>
+      </inkml:inkSource>
+      <inkml:timestamp xml:id="ts0" timeString="2019-07-16T11:28:08.123"/>
+    </inkml:context>
+    <inkml:brush xml:id="br0">
+      <inkml:brushProperty name="width" value="0.05" units="cm"/>
+      <inkml:brushProperty name="height" value="0.05" units="cm"/>
+    </inkml:brush>
+  </inkml:definitions>
+  <inkml:trace contextRef="#ctx0" brushRef="#br0">7 867 6993,'0'0'1525,"0"0"-505,-1-7-124,0 0-651,-1-5 56,1 0 1,0 1 0,0-1 0,1 0 0,1 0 0,0 1 0,1-1 0,0 1 0,0-1 0,1 1 0,1 0 0,2-5-302,153-214 126,-153 221-92,0 0 0,0-1 0,-1 1-1,-1-1 1,0 0 0,0 0 0,0-1-1,-2 1 1,1-1 0,-1 0 0,0-9-34,5-16 33,23-65 35,12-99 169,-42 200-246,0 0-11,0 0 4,0 0 0,0 0-19,0 0 20,0 0 7,0 0 0,0 0-8,0 0-52,0 0-139,25 28-8276,-13-14 2302</inkml:trace>
+</inkml:ink>
 </file>
 
 <file path=word/theme/theme1.xml><?xml version="1.0" encoding="utf-8"?>

</xml_diff>